<commit_message>
Task 4 asn Task 5: Adding a test suite
</commit_message>
<xml_diff>
--- a/Tasks Description/COSC 603 APG - Encinas -Task 4.docx
+++ b/Tasks Description/COSC 603 APG - Encinas -Task 4.docx
@@ -868,29 +868,38 @@
         <w:t>)</w:t>
       </w:r>
       <w:r>
-        <w:t xml:space="preserve"> does not occur because the </w:t>
-      </w:r>
-      <w:proofErr w:type="spellStart"/>
-      <w:r>
-        <w:t>VendingMachineItem</w:t>
-      </w:r>
-      <w:proofErr w:type="spellEnd"/>
-      <w:r>
-        <w:t xml:space="preserve"> </w:t>
-      </w:r>
-      <w:proofErr w:type="spellStart"/>
-      <w:r>
-        <w:t>trhows</w:t>
-      </w:r>
-      <w:proofErr w:type="spellEnd"/>
-      <w:r>
-        <w:t xml:space="preserve"> an exception when creating an instance with negative price. Thus, I capture the exception in the </w:t>
-      </w:r>
-      <w:r>
-        <w:t>S</w:t>
+        <w:t xml:space="preserve"> does not occur </w:t>
+      </w:r>
+      <w:r>
+        <w:t>(I placed it under comments</w:t>
       </w:r>
       <w:bookmarkStart w:id="0" w:name="_GoBack"/>
       <w:bookmarkEnd w:id="0"/>
+      <w:r>
+        <w:t xml:space="preserve">) </w:t>
+      </w:r>
+      <w:r>
+        <w:t xml:space="preserve">because the </w:t>
+      </w:r>
+      <w:proofErr w:type="spellStart"/>
+      <w:r>
+        <w:t>VendingMachineItem</w:t>
+      </w:r>
+      <w:proofErr w:type="spellEnd"/>
+      <w:r>
+        <w:t xml:space="preserve"> </w:t>
+      </w:r>
+      <w:proofErr w:type="spellStart"/>
+      <w:r>
+        <w:t>trhows</w:t>
+      </w:r>
+      <w:proofErr w:type="spellEnd"/>
+      <w:r>
+        <w:t xml:space="preserve"> an exception when creating an instance with negative price. Thus, I capture the exception in the </w:t>
+      </w:r>
+      <w:r>
+        <w:t>S</w:t>
+      </w:r>
       <w:r>
         <w:t>etup() .</w:t>
       </w:r>

</xml_diff>